<commit_message>
Initial commit of GonzoNet.
Added more requirements and behavior to the TDD.
Added ARC4, SaltedHash, EventObject, PacketStream and ProcessedPacket to
GonzoNet.
Created a couple of exceptions for GonzoNet.
</commit_message>
<xml_diff>
--- a/Other/libs/GonzoNet/GonzoNet TDD.docx
+++ b/Other/libs/GonzoNet/GonzoNet TDD.docx
@@ -144,6 +144,82 @@
           <w:lang w:val="en-US"/>
         </w:rPr>
         <w:t>, preferably also client.</w:t>
+      </w:r>
+    </w:p>
+    <w:p>
+      <w:pPr>
+        <w:pStyle w:val="Listeavsnitt"/>
+        <w:numPr>
+          <w:ilvl w:val="0"/>
+          <w:numId w:val="1"/>
+        </w:numPr>
+        <w:rPr>
+          <w:lang w:val="en-US"/>
+        </w:rPr>
+      </w:pPr>
+      <w:r>
+        <w:rPr>
+          <w:lang w:val="en-US"/>
+        </w:rPr>
+        <w:t>Must support encryption (critical).</w:t>
+      </w:r>
+    </w:p>
+    <w:p>
+      <w:pPr>
+        <w:pStyle w:val="Listeavsnitt"/>
+        <w:numPr>
+          <w:ilvl w:val="0"/>
+          <w:numId w:val="1"/>
+        </w:numPr>
+        <w:rPr>
+          <w:lang w:val="en-US"/>
+        </w:rPr>
+      </w:pPr>
+      <w:r>
+        <w:rPr>
+          <w:lang w:val="en-US"/>
+        </w:rPr>
+        <w:t>Must support compression (not critical).</w:t>
+      </w:r>
+    </w:p>
+    <w:p>
+      <w:pPr>
+        <w:pStyle w:val="Overskrift1"/>
+        <w:rPr>
+          <w:lang w:val="en-US"/>
+        </w:rPr>
+      </w:pPr>
+      <w:r>
+        <w:rPr>
+          <w:lang w:val="en-US"/>
+        </w:rPr>
+        <w:t>Behavior</w:t>
+      </w:r>
+    </w:p>
+    <w:p>
+      <w:pPr>
+        <w:pStyle w:val="Listeavsnitt"/>
+        <w:numPr>
+          <w:ilvl w:val="0"/>
+          <w:numId w:val="2"/>
+        </w:numPr>
+        <w:rPr>
+          <w:lang w:val="en-US"/>
+        </w:rPr>
+      </w:pPr>
+      <w:proofErr w:type="spellStart"/>
+      <w:r>
+        <w:rPr>
+          <w:lang w:val="en-US"/>
+        </w:rPr>
+        <w:t>GonzoNet</w:t>
+      </w:r>
+      <w:proofErr w:type="spellEnd"/>
+      <w:r>
+        <w:rPr>
+          <w:lang w:val="en-US"/>
+        </w:rPr>
+        <w:t xml:space="preserve"> will not log anything, in order to maximize speed. Instead, it will throw exceptions that clients can catch().</w:t>
       </w:r>
     </w:p>
     <w:sectPr>
@@ -271,8 +347,123 @@
       </w:rPr>
     </w:lvl>
   </w:abstractNum>
+  <w:abstractNum w:abstractNumId="1">
+    <w:nsid w:val="70704961"/>
+    <w:multiLevelType w:val="hybridMultilevel"/>
+    <w:tmpl w:val="375E827A"/>
+    <w:lvl w:ilvl="0" w:tplc="9C1C73A0">
+      <w:numFmt w:val="bullet"/>
+      <w:lvlText w:val="-"/>
+      <w:lvlJc w:val="left"/>
+      <w:pPr>
+        <w:ind w:left="720" w:hanging="360"/>
+      </w:pPr>
+      <w:rPr>
+        <w:rFonts w:ascii="Calibri" w:eastAsiaTheme="minorHAnsi" w:hAnsi="Calibri" w:cs="Calibri" w:hint="default"/>
+      </w:rPr>
+    </w:lvl>
+    <w:lvl w:ilvl="1" w:tplc="04140003" w:tentative="1">
+      <w:start w:val="1"/>
+      <w:numFmt w:val="bullet"/>
+      <w:lvlText w:val="o"/>
+      <w:lvlJc w:val="left"/>
+      <w:pPr>
+        <w:ind w:left="1440" w:hanging="360"/>
+      </w:pPr>
+      <w:rPr>
+        <w:rFonts w:ascii="Courier New" w:hAnsi="Courier New" w:cs="Courier New" w:hint="default"/>
+      </w:rPr>
+    </w:lvl>
+    <w:lvl w:ilvl="2" w:tplc="04140005" w:tentative="1">
+      <w:start w:val="1"/>
+      <w:numFmt w:val="bullet"/>
+      <w:lvlText w:val=""/>
+      <w:lvlJc w:val="left"/>
+      <w:pPr>
+        <w:ind w:left="2160" w:hanging="360"/>
+      </w:pPr>
+      <w:rPr>
+        <w:rFonts w:ascii="Wingdings" w:hAnsi="Wingdings" w:hint="default"/>
+      </w:rPr>
+    </w:lvl>
+    <w:lvl w:ilvl="3" w:tplc="04140001" w:tentative="1">
+      <w:start w:val="1"/>
+      <w:numFmt w:val="bullet"/>
+      <w:lvlText w:val=""/>
+      <w:lvlJc w:val="left"/>
+      <w:pPr>
+        <w:ind w:left="2880" w:hanging="360"/>
+      </w:pPr>
+      <w:rPr>
+        <w:rFonts w:ascii="Symbol" w:hAnsi="Symbol" w:hint="default"/>
+      </w:rPr>
+    </w:lvl>
+    <w:lvl w:ilvl="4" w:tplc="04140003" w:tentative="1">
+      <w:start w:val="1"/>
+      <w:numFmt w:val="bullet"/>
+      <w:lvlText w:val="o"/>
+      <w:lvlJc w:val="left"/>
+      <w:pPr>
+        <w:ind w:left="3600" w:hanging="360"/>
+      </w:pPr>
+      <w:rPr>
+        <w:rFonts w:ascii="Courier New" w:hAnsi="Courier New" w:cs="Courier New" w:hint="default"/>
+      </w:rPr>
+    </w:lvl>
+    <w:lvl w:ilvl="5" w:tplc="04140005" w:tentative="1">
+      <w:start w:val="1"/>
+      <w:numFmt w:val="bullet"/>
+      <w:lvlText w:val=""/>
+      <w:lvlJc w:val="left"/>
+      <w:pPr>
+        <w:ind w:left="4320" w:hanging="360"/>
+      </w:pPr>
+      <w:rPr>
+        <w:rFonts w:ascii="Wingdings" w:hAnsi="Wingdings" w:hint="default"/>
+      </w:rPr>
+    </w:lvl>
+    <w:lvl w:ilvl="6" w:tplc="04140001" w:tentative="1">
+      <w:start w:val="1"/>
+      <w:numFmt w:val="bullet"/>
+      <w:lvlText w:val=""/>
+      <w:lvlJc w:val="left"/>
+      <w:pPr>
+        <w:ind w:left="5040" w:hanging="360"/>
+      </w:pPr>
+      <w:rPr>
+        <w:rFonts w:ascii="Symbol" w:hAnsi="Symbol" w:hint="default"/>
+      </w:rPr>
+    </w:lvl>
+    <w:lvl w:ilvl="7" w:tplc="04140003" w:tentative="1">
+      <w:start w:val="1"/>
+      <w:numFmt w:val="bullet"/>
+      <w:lvlText w:val="o"/>
+      <w:lvlJc w:val="left"/>
+      <w:pPr>
+        <w:ind w:left="5760" w:hanging="360"/>
+      </w:pPr>
+      <w:rPr>
+        <w:rFonts w:ascii="Courier New" w:hAnsi="Courier New" w:cs="Courier New" w:hint="default"/>
+      </w:rPr>
+    </w:lvl>
+    <w:lvl w:ilvl="8" w:tplc="04140005" w:tentative="1">
+      <w:start w:val="1"/>
+      <w:numFmt w:val="bullet"/>
+      <w:lvlText w:val=""/>
+      <w:lvlJc w:val="left"/>
+      <w:pPr>
+        <w:ind w:left="6480" w:hanging="360"/>
+      </w:pPr>
+      <w:rPr>
+        <w:rFonts w:ascii="Wingdings" w:hAnsi="Wingdings" w:hint="default"/>
+      </w:rPr>
+    </w:lvl>
+  </w:abstractNum>
   <w:num w:numId="1">
     <w:abstractNumId w:val="0"/>
+  </w:num>
+  <w:num w:numId="2">
+    <w:abstractNumId w:val="1"/>
   </w:num>
 </w:numbering>
 </file>

</xml_diff>